<commit_message>
Adding a New Use Case to MS Planner
</commit_message>
<xml_diff>
--- a/datascience/documentation/Teams Planner - Adding New Use Case.docx
+++ b/datascience/documentation/Teams Planner - Adding New Use Case.docx
@@ -18,15 +18,23 @@
           <w:pPr>
             <w:pStyle w:val="Title"/>
             <w:spacing w:after="240"/>
+            <w:jc w:val="both"/>
           </w:pPr>
           <w:r>
-            <w:t>City of Melbourne Data Science MS Planner Tutorial – Adding a Use Case</w:t>
+            <w:t xml:space="preserve">City of Melbourne Data Science MS Planner Tutorial – Adding a </w:t>
+          </w:r>
+          <w:r>
+            <w:t xml:space="preserve">New </w:t>
+          </w:r>
+          <w:r>
+            <w:t>Use Case</w:t>
           </w:r>
         </w:p>
       </w:sdtContent>
     </w:sdt>
     <w:p>
       <w:pPr>
+        <w:jc w:val="both"/>
         <w:rPr>
           <w:lang w:eastAsia="zh-CN"/>
         </w:rPr>
@@ -58,6 +66,7 @@
     </w:p>
     <w:p>
       <w:pPr>
+        <w:jc w:val="both"/>
         <w:rPr>
           <w:lang w:eastAsia="zh-CN"/>
         </w:rPr>
@@ -67,12 +76,16 @@
       <w:pPr>
         <w:pStyle w:val="Heading1"/>
         <w:spacing w:before="0"/>
+        <w:jc w:val="both"/>
       </w:pPr>
       <w:r>
         <w:t xml:space="preserve">City of Melbourne Planner </w:t>
       </w:r>
     </w:p>
     <w:p>
+      <w:pPr>
+        <w:jc w:val="both"/>
+      </w:pPr>
       <w:r>
         <w:t>The City of Melbourne Planner is located within the City of Melbourne Channel and can be accesse</w:t>
       </w:r>
@@ -81,6 +94,9 @@
       </w:r>
     </w:p>
     <w:p>
+      <w:pPr>
+        <w:jc w:val="both"/>
+      </w:pPr>
       <w:r>
         <w:rPr>
           <w:noProof/>
@@ -126,17 +142,24 @@
       <w:pPr>
         <w:pStyle w:val="Heading1"/>
         <w:spacing w:before="0"/>
+        <w:jc w:val="both"/>
       </w:pPr>
       <w:r>
         <w:t xml:space="preserve">Templates and Project Information </w:t>
       </w:r>
     </w:p>
     <w:p>
+      <w:pPr>
+        <w:jc w:val="both"/>
+      </w:pPr>
       <w:r>
         <w:t>Once you are in the Melbourne City Planner, templates and project information are stored in the list on the left.</w:t>
       </w:r>
     </w:p>
     <w:p>
+      <w:pPr>
+        <w:jc w:val="both"/>
+      </w:pPr>
       <w:r>
         <w:rPr>
           <w:noProof/>
@@ -182,13 +205,20 @@
       <w:pPr>
         <w:pStyle w:val="Heading1"/>
         <w:spacing w:before="0"/>
+        <w:jc w:val="both"/>
       </w:pPr>
       <w:r>
         <w:lastRenderedPageBreak/>
-        <w:t>Use Case Template</w:t>
+        <w:t>Data Science Team Card</w:t>
+      </w:r>
+      <w:r>
+        <w:t xml:space="preserve"> Template</w:t>
       </w:r>
     </w:p>
     <w:p>
+      <w:pPr>
+        <w:jc w:val="both"/>
+      </w:pPr>
       <w:r>
         <w:t>The "Data Science Team Card" is the template you should use to add your use case.</w:t>
       </w:r>
@@ -200,6 +230,9 @@
       </w:r>
     </w:p>
     <w:p>
+      <w:pPr>
+        <w:jc w:val="both"/>
+      </w:pPr>
       <w:r>
         <w:t xml:space="preserve"> </w:t>
       </w:r>
@@ -244,22 +277,43 @@
         </w:drawing>
       </w:r>
     </w:p>
-    <w:p/>
     <w:p>
-      <w:r>
-        <w:t>Fill out the task with a new name and allocate it to the correct bucket. If this is your use case, you can place the task directly into Sprint 1.</w:t>
-      </w:r>
+      <w:pPr>
+        <w:jc w:val="both"/>
+      </w:pPr>
     </w:p>
     <w:p>
-      <w:r>
-        <w:rPr>
-          <w:noProof/>
-        </w:rPr>
+      <w:pPr>
+        <w:jc w:val="both"/>
+      </w:pPr>
+      <w:r>
+        <w:t xml:space="preserve">Fill out the task with a new name and allocate it to the correct bucket. </w:t>
+      </w:r>
+      <w:r>
+        <w:t xml:space="preserve">Please ensure if this is a new use case the Task name starts with “New Use Case </w:t>
+      </w:r>
+      <w:proofErr w:type="gramStart"/>
+      <w:r>
+        <w:t>- ”</w:t>
+      </w:r>
+      <w:proofErr w:type="gramEnd"/>
+      <w:r>
+        <w:t xml:space="preserve">.  </w:t>
+      </w:r>
+      <w:r>
+        <w:t>If this is your use case, you can place the task directly into Sprint 1.</w:t>
+      </w:r>
+    </w:p>
+    <w:p>
+      <w:pPr>
+        <w:jc w:val="both"/>
+      </w:pPr>
+      <w:r>
         <w:drawing>
-          <wp:inline distT="0" distB="0" distL="0" distR="0" wp14:anchorId="1C740AB6" wp14:editId="3FF8AB4A">
-            <wp:extent cx="2059259" cy="3638024"/>
+          <wp:inline distT="0" distB="0" distL="0" distR="0" wp14:anchorId="60325AF6" wp14:editId="06D875CC">
+            <wp:extent cx="1955800" cy="4267200"/>
             <wp:effectExtent l="0" t="0" r="0" b="0"/>
-            <wp:docPr id="1228264769" name="Picture 1" descr="A screenshot of a computer&#10;&#10;Description automatically generated"/>
+            <wp:docPr id="1713559568" name="Picture 1"/>
             <wp:cNvGraphicFramePr>
               <a:graphicFrameLocks xmlns:a="http://schemas.openxmlformats.org/drawingml/2006/main" noChangeAspect="1"/>
             </wp:cNvGraphicFramePr>
@@ -267,7 +321,7 @@
               <a:graphicData uri="http://schemas.openxmlformats.org/drawingml/2006/picture">
                 <pic:pic xmlns:pic="http://schemas.openxmlformats.org/drawingml/2006/picture">
                   <pic:nvPicPr>
-                    <pic:cNvPr id="1228264769" name="Picture 1" descr="A screenshot of a computer&#10;&#10;Description automatically generated"/>
+                    <pic:cNvPr id="1713559568" name=""/>
                     <pic:cNvPicPr/>
                   </pic:nvPicPr>
                   <pic:blipFill>
@@ -279,7 +333,7 @@
                   <pic:spPr>
                     <a:xfrm>
                       <a:off x="0" y="0"/>
-                      <a:ext cx="2109922" cy="3727529"/>
+                      <a:ext cx="1955800" cy="4267200"/>
                     </a:xfrm>
                     <a:prstGeom prst="rect">
                       <a:avLst/>
@@ -292,13 +346,35 @@
         </w:drawing>
       </w:r>
     </w:p>
-    <w:p/>
-    <w:p/>
-    <w:p/>
-    <w:p/>
-    <w:p/>
-    <w:p/>
     <w:p>
+      <w:pPr>
+        <w:jc w:val="both"/>
+      </w:pPr>
+    </w:p>
+    <w:p>
+      <w:pPr>
+        <w:jc w:val="both"/>
+      </w:pPr>
+    </w:p>
+    <w:p>
+      <w:pPr>
+        <w:jc w:val="both"/>
+      </w:pPr>
+    </w:p>
+    <w:p>
+      <w:pPr>
+        <w:jc w:val="both"/>
+      </w:pPr>
+    </w:p>
+    <w:p>
+      <w:pPr>
+        <w:jc w:val="both"/>
+      </w:pPr>
+    </w:p>
+    <w:p>
+      <w:pPr>
+        <w:jc w:val="both"/>
+      </w:pPr>
       <w:r>
         <w:lastRenderedPageBreak/>
         <w:t>After clicking “Copy”</w:t>
@@ -313,7 +389,19 @@
         <w:t>e same use</w:t>
       </w:r>
       <w:r>
-        <w:t xml:space="preserve"> case. Additionally, you can add notes and link</w:t>
+        <w:t xml:space="preserve"> case. Additionally, </w:t>
+      </w:r>
+      <w:r>
+        <w:t xml:space="preserve">please ensure </w:t>
+      </w:r>
+      <w:r>
+        <w:t xml:space="preserve">you add </w:t>
+      </w:r>
+      <w:r>
+        <w:t xml:space="preserve">a focus area and a brief description of your use case in the </w:t>
+      </w:r>
+      <w:r>
+        <w:t>notes and link</w:t>
       </w:r>
       <w:r>
         <w:t>s</w:t>
@@ -326,6 +414,56 @@
       </w:r>
       <w:r>
         <w:t>.</w:t>
+      </w:r>
+      <w:r>
+        <w:t xml:space="preserve">  </w:t>
+      </w:r>
+    </w:p>
+    <w:p>
+      <w:pPr>
+        <w:jc w:val="both"/>
+      </w:pPr>
+      <w:r>
+        <w:t>Focus areas include:</w:t>
+      </w:r>
+    </w:p>
+    <w:p>
+      <w:pPr>
+        <w:pStyle w:val="ListParagraph"/>
+        <w:numPr>
+          <w:ilvl w:val="0"/>
+          <w:numId w:val="24"/>
+        </w:numPr>
+        <w:jc w:val="both"/>
+      </w:pPr>
+      <w:r>
+        <w:t>Environment and Wellbeing</w:t>
+      </w:r>
+    </w:p>
+    <w:p>
+      <w:pPr>
+        <w:pStyle w:val="ListParagraph"/>
+        <w:numPr>
+          <w:ilvl w:val="0"/>
+          <w:numId w:val="24"/>
+        </w:numPr>
+        <w:jc w:val="both"/>
+      </w:pPr>
+      <w:r>
+        <w:t>Transport and Safety</w:t>
+      </w:r>
+    </w:p>
+    <w:p>
+      <w:pPr>
+        <w:pStyle w:val="ListParagraph"/>
+        <w:numPr>
+          <w:ilvl w:val="0"/>
+          <w:numId w:val="24"/>
+        </w:numPr>
+        <w:jc w:val="both"/>
+      </w:pPr>
+      <w:r>
+        <w:t>Business and Activity</w:t>
       </w:r>
     </w:p>
     <w:p>
@@ -339,10 +477,10 @@
           <w:noProof/>
         </w:rPr>
         <w:drawing>
-          <wp:inline distT="0" distB="0" distL="0" distR="0" wp14:anchorId="4EFB8AEA" wp14:editId="3DC220BE">
-            <wp:extent cx="3310497" cy="3241288"/>
-            <wp:effectExtent l="0" t="0" r="4445" b="0"/>
-            <wp:docPr id="2073172885" name="Picture 1"/>
+          <wp:inline distT="0" distB="0" distL="0" distR="0" wp14:anchorId="51E844E7" wp14:editId="4A8B0370">
+            <wp:extent cx="3227832" cy="3040711"/>
+            <wp:effectExtent l="0" t="0" r="0" b="0"/>
+            <wp:docPr id="1652969553" name="Picture 1"/>
             <wp:cNvGraphicFramePr>
               <a:graphicFrameLocks xmlns:a="http://schemas.openxmlformats.org/drawingml/2006/main" noChangeAspect="1"/>
             </wp:cNvGraphicFramePr>
@@ -350,7 +488,7 @@
               <a:graphicData uri="http://schemas.openxmlformats.org/drawingml/2006/picture">
                 <pic:pic xmlns:pic="http://schemas.openxmlformats.org/drawingml/2006/picture">
                   <pic:nvPicPr>
-                    <pic:cNvPr id="2073172885" name=""/>
+                    <pic:cNvPr id="1652969553" name=""/>
                     <pic:cNvPicPr/>
                   </pic:nvPicPr>
                   <pic:blipFill>
@@ -362,7 +500,7 @@
                   <pic:spPr>
                     <a:xfrm>
                       <a:off x="0" y="0"/>
-                      <a:ext cx="3344286" cy="3274371"/>
+                      <a:ext cx="3242997" cy="3054997"/>
                     </a:xfrm>
                     <a:prstGeom prst="rect">
                       <a:avLst/>
@@ -429,6 +567,11 @@
       </w:pPr>
     </w:p>
     <w:p>
+      <w:pPr>
+        <w:rPr>
+          <w:noProof/>
+        </w:rPr>
+      </w:pPr>
       <w:r>
         <w:rPr>
           <w:noProof/>
@@ -442,23 +585,331 @@
         <w:t xml:space="preserve">. </w:t>
       </w:r>
     </w:p>
-    <w:p/>
-    <w:p/>
     <w:p>
       <w:pPr>
         <w:pStyle w:val="Heading1"/>
-      </w:pPr>
-      <w:r>
-        <w:t>Author</w:t>
-      </w:r>
+        <w:spacing w:before="0"/>
+        <w:jc w:val="both"/>
+      </w:pPr>
     </w:p>
     <w:p>
+      <w:pPr>
+        <w:pStyle w:val="Heading1"/>
+        <w:spacing w:before="0"/>
+        <w:jc w:val="both"/>
+      </w:pPr>
+      <w:r>
+        <w:t xml:space="preserve">Alternative use of </w:t>
+      </w:r>
+      <w:r>
+        <w:t>Data Science Team Card Template</w:t>
+      </w:r>
+    </w:p>
+    <w:p>
+      <w:pPr>
+        <w:jc w:val="both"/>
+        <w:rPr>
+          <w:noProof/>
+        </w:rPr>
+      </w:pPr>
+      <w:r>
+        <w:rPr>
+          <w:noProof/>
+        </w:rPr>
+        <w:t>In addition to using the "Data Science Team Card" template to create new use cases, this template can also be utilized for creating new cards for API repointing.</w:t>
+      </w:r>
+      <w:r>
+        <w:rPr>
+          <w:noProof/>
+        </w:rPr>
+        <w:t xml:space="preserve"> To begin, copy</w:t>
+      </w:r>
+      <w:r>
+        <w:rPr>
+          <w:noProof/>
+        </w:rPr>
+        <w:t xml:space="preserve"> </w:t>
+      </w:r>
+      <w:r>
+        <w:rPr>
+          <w:noProof/>
+        </w:rPr>
+        <w:t xml:space="preserve">the “Data Science Team Card” by clicking the </w:t>
+      </w:r>
+      <w:r>
+        <w:rPr>
+          <w:noProof/>
+        </w:rPr>
+        <w:t>"More" button in the top right corner</w:t>
+      </w:r>
+      <w:r>
+        <w:rPr>
+          <w:noProof/>
+        </w:rPr>
+        <w:t xml:space="preserve"> and selecting “Copy Task”</w:t>
+      </w:r>
+      <w:r>
+        <w:rPr>
+          <w:noProof/>
+        </w:rPr>
+        <w:t>.</w:t>
+      </w:r>
+    </w:p>
+    <w:p>
+      <w:pPr>
+        <w:rPr>
+          <w:noProof/>
+        </w:rPr>
+      </w:pPr>
+      <w:r>
+        <w:rPr>
+          <w:noProof/>
+        </w:rPr>
+        <w:drawing>
+          <wp:inline distT="0" distB="0" distL="0" distR="0" wp14:anchorId="5CDD5432" wp14:editId="716B09D6">
+            <wp:extent cx="4242816" cy="1356870"/>
+            <wp:effectExtent l="0" t="0" r="0" b="2540"/>
+            <wp:docPr id="1844266950" name="Picture 1" descr="A screenshot of a computer&#10;&#10;Description automatically generated"/>
+            <wp:cNvGraphicFramePr>
+              <a:graphicFrameLocks xmlns:a="http://schemas.openxmlformats.org/drawingml/2006/main" noChangeAspect="1"/>
+            </wp:cNvGraphicFramePr>
+            <a:graphic xmlns:a="http://schemas.openxmlformats.org/drawingml/2006/main">
+              <a:graphicData uri="http://schemas.openxmlformats.org/drawingml/2006/picture">
+                <pic:pic xmlns:pic="http://schemas.openxmlformats.org/drawingml/2006/picture">
+                  <pic:nvPicPr>
+                    <pic:cNvPr id="2092228372" name="Picture 1" descr="A screenshot of a computer&#10;&#10;Description automatically generated"/>
+                    <pic:cNvPicPr/>
+                  </pic:nvPicPr>
+                  <pic:blipFill>
+                    <a:blip r:embed="rId13"/>
+                    <a:stretch>
+                      <a:fillRect/>
+                    </a:stretch>
+                  </pic:blipFill>
+                  <pic:spPr>
+                    <a:xfrm>
+                      <a:off x="0" y="0"/>
+                      <a:ext cx="4398079" cy="1406524"/>
+                    </a:xfrm>
+                    <a:prstGeom prst="rect">
+                      <a:avLst/>
+                    </a:prstGeom>
+                  </pic:spPr>
+                </pic:pic>
+              </a:graphicData>
+            </a:graphic>
+          </wp:inline>
+        </w:drawing>
+      </w:r>
+    </w:p>
+    <w:p>
+      <w:pPr>
+        <w:rPr>
+          <w:noProof/>
+        </w:rPr>
+      </w:pPr>
+    </w:p>
+    <w:p>
+      <w:pPr>
+        <w:rPr>
+          <w:noProof/>
+        </w:rPr>
+      </w:pPr>
+    </w:p>
+    <w:p>
+      <w:pPr>
+        <w:rPr>
+          <w:noProof/>
+        </w:rPr>
+      </w:pPr>
+      <w:r>
+        <w:lastRenderedPageBreak/>
+        <w:t>Fill out the task with a new name and allocate it to the correct bucket; this may be “Backlog” or the current sprint. As this card will be an API repointing card, please ensure the task name starts with “New API –”.</w:t>
+      </w:r>
+      <w:r>
+        <w:rPr>
+          <w:noProof/>
+        </w:rPr>
+        <w:drawing>
+          <wp:inline distT="0" distB="0" distL="0" distR="0" wp14:anchorId="1FA88536" wp14:editId="54C44990">
+            <wp:extent cx="1572768" cy="3476643"/>
+            <wp:effectExtent l="0" t="0" r="2540" b="3175"/>
+            <wp:docPr id="714334638" name="Picture 1" descr="A screenshot of a computer&#10;&#10;Description automatically generated"/>
+            <wp:cNvGraphicFramePr>
+              <a:graphicFrameLocks xmlns:a="http://schemas.openxmlformats.org/drawingml/2006/main" noChangeAspect="1"/>
+            </wp:cNvGraphicFramePr>
+            <a:graphic xmlns:a="http://schemas.openxmlformats.org/drawingml/2006/main">
+              <a:graphicData uri="http://schemas.openxmlformats.org/drawingml/2006/picture">
+                <pic:pic xmlns:pic="http://schemas.openxmlformats.org/drawingml/2006/picture">
+                  <pic:nvPicPr>
+                    <pic:cNvPr id="714334638" name="Picture 1" descr="A screenshot of a computer&#10;&#10;Description automatically generated"/>
+                    <pic:cNvPicPr/>
+                  </pic:nvPicPr>
+                  <pic:blipFill>
+                    <a:blip r:embed="rId17"/>
+                    <a:stretch>
+                      <a:fillRect/>
+                    </a:stretch>
+                  </pic:blipFill>
+                  <pic:spPr>
+                    <a:xfrm>
+                      <a:off x="0" y="0"/>
+                      <a:ext cx="1613205" cy="3566030"/>
+                    </a:xfrm>
+                    <a:prstGeom prst="rect">
+                      <a:avLst/>
+                    </a:prstGeom>
+                  </pic:spPr>
+                </pic:pic>
+              </a:graphicData>
+            </a:graphic>
+          </wp:inline>
+        </w:drawing>
+      </w:r>
+    </w:p>
+    <w:p>
+      <w:pPr>
+        <w:rPr>
+          <w:noProof/>
+        </w:rPr>
+      </w:pPr>
+    </w:p>
+    <w:p>
+      <w:pPr>
+        <w:jc w:val="both"/>
+      </w:pPr>
+      <w:r>
+        <w:t>After clicking "Copy," you will find the card in the designated bucket. From there, you can fill out the card with relevant information, add a brief description in the notes</w:t>
+      </w:r>
+      <w:r>
+        <w:t xml:space="preserve"> section</w:t>
+      </w:r>
+      <w:r>
+        <w:t xml:space="preserve">, and include a checklist with tasks appropriate for </w:t>
+      </w:r>
+      <w:r>
+        <w:t>this</w:t>
+      </w:r>
+      <w:r>
+        <w:t xml:space="preserve"> card.</w:t>
+      </w:r>
+    </w:p>
+    <w:p>
+      <w:pPr>
+        <w:jc w:val="both"/>
+        <w:rPr>
+          <w:noProof/>
+        </w:rPr>
+      </w:pPr>
+      <w:r>
+        <w:rPr>
+          <w:noProof/>
+        </w:rPr>
+        <w:drawing>
+          <wp:inline distT="0" distB="0" distL="0" distR="0" wp14:anchorId="58DA2B0B" wp14:editId="53DEAB12">
+            <wp:extent cx="2715768" cy="2792000"/>
+            <wp:effectExtent l="0" t="0" r="2540" b="2540"/>
+            <wp:docPr id="1602445884" name="Picture 1" descr="A screenshot of a computer screen&#10;&#10;Description automatically generated"/>
+            <wp:cNvGraphicFramePr>
+              <a:graphicFrameLocks xmlns:a="http://schemas.openxmlformats.org/drawingml/2006/main" noChangeAspect="1"/>
+            </wp:cNvGraphicFramePr>
+            <a:graphic xmlns:a="http://schemas.openxmlformats.org/drawingml/2006/main">
+              <a:graphicData uri="http://schemas.openxmlformats.org/drawingml/2006/picture">
+                <pic:pic xmlns:pic="http://schemas.openxmlformats.org/drawingml/2006/picture">
+                  <pic:nvPicPr>
+                    <pic:cNvPr id="1602445884" name="Picture 1" descr="A screenshot of a computer screen&#10;&#10;Description automatically generated"/>
+                    <pic:cNvPicPr/>
+                  </pic:nvPicPr>
+                  <pic:blipFill>
+                    <a:blip r:embed="rId18"/>
+                    <a:stretch>
+                      <a:fillRect/>
+                    </a:stretch>
+                  </pic:blipFill>
+                  <pic:spPr>
+                    <a:xfrm>
+                      <a:off x="0" y="0"/>
+                      <a:ext cx="2745712" cy="2822785"/>
+                    </a:xfrm>
+                    <a:prstGeom prst="rect">
+                      <a:avLst/>
+                    </a:prstGeom>
+                  </pic:spPr>
+                </pic:pic>
+              </a:graphicData>
+            </a:graphic>
+          </wp:inline>
+        </w:drawing>
+      </w:r>
+      <w:r>
+        <w:rPr>
+          <w:noProof/>
+        </w:rPr>
+        <w:t xml:space="preserve"> </w:t>
+      </w:r>
+      <w:r>
+        <w:rPr>
+          <w:noProof/>
+        </w:rPr>
+        <w:drawing>
+          <wp:inline distT="0" distB="0" distL="0" distR="0" wp14:anchorId="3FB5CE4F" wp14:editId="3CB891C7">
+            <wp:extent cx="3619500" cy="2387600"/>
+            <wp:effectExtent l="0" t="0" r="0" b="0"/>
+            <wp:docPr id="631909172" name="Picture 1" descr="A screenshot of a computer&#10;&#10;Description automatically generated"/>
+            <wp:cNvGraphicFramePr>
+              <a:graphicFrameLocks xmlns:a="http://schemas.openxmlformats.org/drawingml/2006/main" noChangeAspect="1"/>
+            </wp:cNvGraphicFramePr>
+            <a:graphic xmlns:a="http://schemas.openxmlformats.org/drawingml/2006/main">
+              <a:graphicData uri="http://schemas.openxmlformats.org/drawingml/2006/picture">
+                <pic:pic xmlns:pic="http://schemas.openxmlformats.org/drawingml/2006/picture">
+                  <pic:nvPicPr>
+                    <pic:cNvPr id="631909172" name="Picture 1" descr="A screenshot of a computer&#10;&#10;Description automatically generated"/>
+                    <pic:cNvPicPr/>
+                  </pic:nvPicPr>
+                  <pic:blipFill>
+                    <a:blip r:embed="rId19"/>
+                    <a:stretch>
+                      <a:fillRect/>
+                    </a:stretch>
+                  </pic:blipFill>
+                  <pic:spPr>
+                    <a:xfrm>
+                      <a:off x="0" y="0"/>
+                      <a:ext cx="3619500" cy="2387600"/>
+                    </a:xfrm>
+                    <a:prstGeom prst="rect">
+                      <a:avLst/>
+                    </a:prstGeom>
+                  </pic:spPr>
+                </pic:pic>
+              </a:graphicData>
+            </a:graphic>
+          </wp:inline>
+        </w:drawing>
+      </w:r>
+    </w:p>
+    <w:p>
+      <w:pPr>
+        <w:rPr>
+          <w:noProof/>
+        </w:rPr>
+      </w:pPr>
+    </w:p>
+    <w:p>
+      <w:pPr>
+        <w:pStyle w:val="Heading1"/>
+      </w:pPr>
+      <w:r>
+        <w:t>Author</w:t>
+      </w:r>
+    </w:p>
+    <w:p>
       <w:r>
         <w:t xml:space="preserve">Katrine Chan </w:t>
       </w:r>
     </w:p>
     <w:sectPr>
-      <w:headerReference w:type="default" r:id="rId17"/>
+      <w:headerReference w:type="default" r:id="rId20"/>
       <w:pgSz w:w="11906" w:h="16838"/>
       <w:pgMar w:top="567" w:right="720" w:bottom="720" w:left="567" w:header="709" w:footer="709" w:gutter="0"/>
       <w:cols w:space="708"/>
@@ -1125,6 +1576,119 @@
     </w:lvl>
   </w:abstractNum>
   <w:abstractNum w:abstractNumId="5" w15:restartNumberingAfterBreak="0">
+    <w:nsid w:val="266D6171"/>
+    <w:multiLevelType w:val="hybridMultilevel"/>
+    <w:tmpl w:val="E1C4A24C"/>
+    <w:lvl w:ilvl="0" w:tplc="04090001">
+      <w:start w:val="1"/>
+      <w:numFmt w:val="bullet"/>
+      <w:lvlText w:val=""/>
+      <w:lvlJc w:val="left"/>
+      <w:pPr>
+        <w:ind w:left="720" w:hanging="360"/>
+      </w:pPr>
+      <w:rPr>
+        <w:rFonts w:ascii="Symbol" w:hAnsi="Symbol" w:hint="default"/>
+      </w:rPr>
+    </w:lvl>
+    <w:lvl w:ilvl="1" w:tplc="04090003" w:tentative="1">
+      <w:start w:val="1"/>
+      <w:numFmt w:val="bullet"/>
+      <w:lvlText w:val="o"/>
+      <w:lvlJc w:val="left"/>
+      <w:pPr>
+        <w:ind w:left="1440" w:hanging="360"/>
+      </w:pPr>
+      <w:rPr>
+        <w:rFonts w:ascii="Courier New" w:hAnsi="Courier New" w:cs="Courier New" w:hint="default"/>
+      </w:rPr>
+    </w:lvl>
+    <w:lvl w:ilvl="2" w:tplc="04090005" w:tentative="1">
+      <w:start w:val="1"/>
+      <w:numFmt w:val="bullet"/>
+      <w:lvlText w:val=""/>
+      <w:lvlJc w:val="left"/>
+      <w:pPr>
+        <w:ind w:left="2160" w:hanging="360"/>
+      </w:pPr>
+      <w:rPr>
+        <w:rFonts w:ascii="Wingdings" w:hAnsi="Wingdings" w:hint="default"/>
+      </w:rPr>
+    </w:lvl>
+    <w:lvl w:ilvl="3" w:tplc="04090001" w:tentative="1">
+      <w:start w:val="1"/>
+      <w:numFmt w:val="bullet"/>
+      <w:lvlText w:val=""/>
+      <w:lvlJc w:val="left"/>
+      <w:pPr>
+        <w:ind w:left="2880" w:hanging="360"/>
+      </w:pPr>
+      <w:rPr>
+        <w:rFonts w:ascii="Symbol" w:hAnsi="Symbol" w:hint="default"/>
+      </w:rPr>
+    </w:lvl>
+    <w:lvl w:ilvl="4" w:tplc="04090003" w:tentative="1">
+      <w:start w:val="1"/>
+      <w:numFmt w:val="bullet"/>
+      <w:lvlText w:val="o"/>
+      <w:lvlJc w:val="left"/>
+      <w:pPr>
+        <w:ind w:left="3600" w:hanging="360"/>
+      </w:pPr>
+      <w:rPr>
+        <w:rFonts w:ascii="Courier New" w:hAnsi="Courier New" w:cs="Courier New" w:hint="default"/>
+      </w:rPr>
+    </w:lvl>
+    <w:lvl w:ilvl="5" w:tplc="04090005" w:tentative="1">
+      <w:start w:val="1"/>
+      <w:numFmt w:val="bullet"/>
+      <w:lvlText w:val=""/>
+      <w:lvlJc w:val="left"/>
+      <w:pPr>
+        <w:ind w:left="4320" w:hanging="360"/>
+      </w:pPr>
+      <w:rPr>
+        <w:rFonts w:ascii="Wingdings" w:hAnsi="Wingdings" w:hint="default"/>
+      </w:rPr>
+    </w:lvl>
+    <w:lvl w:ilvl="6" w:tplc="04090001" w:tentative="1">
+      <w:start w:val="1"/>
+      <w:numFmt w:val="bullet"/>
+      <w:lvlText w:val=""/>
+      <w:lvlJc w:val="left"/>
+      <w:pPr>
+        <w:ind w:left="5040" w:hanging="360"/>
+      </w:pPr>
+      <w:rPr>
+        <w:rFonts w:ascii="Symbol" w:hAnsi="Symbol" w:hint="default"/>
+      </w:rPr>
+    </w:lvl>
+    <w:lvl w:ilvl="7" w:tplc="04090003" w:tentative="1">
+      <w:start w:val="1"/>
+      <w:numFmt w:val="bullet"/>
+      <w:lvlText w:val="o"/>
+      <w:lvlJc w:val="left"/>
+      <w:pPr>
+        <w:ind w:left="5760" w:hanging="360"/>
+      </w:pPr>
+      <w:rPr>
+        <w:rFonts w:ascii="Courier New" w:hAnsi="Courier New" w:cs="Courier New" w:hint="default"/>
+      </w:rPr>
+    </w:lvl>
+    <w:lvl w:ilvl="8" w:tplc="04090005" w:tentative="1">
+      <w:start w:val="1"/>
+      <w:numFmt w:val="bullet"/>
+      <w:lvlText w:val=""/>
+      <w:lvlJc w:val="left"/>
+      <w:pPr>
+        <w:ind w:left="6480" w:hanging="360"/>
+      </w:pPr>
+      <w:rPr>
+        <w:rFonts w:ascii="Wingdings" w:hAnsi="Wingdings" w:hint="default"/>
+      </w:rPr>
+    </w:lvl>
+  </w:abstractNum>
+  <w:abstractNum w:abstractNumId="6" w15:restartNumberingAfterBreak="0">
     <w:nsid w:val="2805A100"/>
     <w:multiLevelType w:val="hybridMultilevel"/>
     <w:tmpl w:val="FFFFFFFF"/>
@@ -1237,7 +1801,7 @@
       </w:rPr>
     </w:lvl>
   </w:abstractNum>
-  <w:abstractNum w:abstractNumId="6" w15:restartNumberingAfterBreak="0">
+  <w:abstractNum w:abstractNumId="7" w15:restartNumberingAfterBreak="0">
     <w:nsid w:val="2A13434B"/>
     <w:multiLevelType w:val="hybridMultilevel"/>
     <w:tmpl w:val="B6183C78"/>
@@ -1326,7 +1890,7 @@
       </w:pPr>
     </w:lvl>
   </w:abstractNum>
-  <w:abstractNum w:abstractNumId="7" w15:restartNumberingAfterBreak="0">
+  <w:abstractNum w:abstractNumId="8" w15:restartNumberingAfterBreak="0">
     <w:nsid w:val="3673EB9D"/>
     <w:multiLevelType w:val="hybridMultilevel"/>
     <w:tmpl w:val="FFFFFFFF"/>
@@ -1439,7 +2003,7 @@
       </w:rPr>
     </w:lvl>
   </w:abstractNum>
-  <w:abstractNum w:abstractNumId="8" w15:restartNumberingAfterBreak="0">
+  <w:abstractNum w:abstractNumId="9" w15:restartNumberingAfterBreak="0">
     <w:nsid w:val="3C34568F"/>
     <w:multiLevelType w:val="hybridMultilevel"/>
     <w:tmpl w:val="E9AE66C8"/>
@@ -1552,7 +2116,7 @@
       </w:rPr>
     </w:lvl>
   </w:abstractNum>
-  <w:abstractNum w:abstractNumId="9" w15:restartNumberingAfterBreak="0">
+  <w:abstractNum w:abstractNumId="10" w15:restartNumberingAfterBreak="0">
     <w:nsid w:val="3E3A740F"/>
     <w:multiLevelType w:val="hybridMultilevel"/>
     <w:tmpl w:val="C42E9ED2"/>
@@ -1665,7 +2229,7 @@
       </w:rPr>
     </w:lvl>
   </w:abstractNum>
-  <w:abstractNum w:abstractNumId="10" w15:restartNumberingAfterBreak="0">
+  <w:abstractNum w:abstractNumId="11" w15:restartNumberingAfterBreak="0">
     <w:nsid w:val="447F719E"/>
     <w:multiLevelType w:val="hybridMultilevel"/>
     <w:tmpl w:val="1BCEECA6"/>
@@ -1778,7 +2342,7 @@
       </w:rPr>
     </w:lvl>
   </w:abstractNum>
-  <w:abstractNum w:abstractNumId="11" w15:restartNumberingAfterBreak="0">
+  <w:abstractNum w:abstractNumId="12" w15:restartNumberingAfterBreak="0">
     <w:nsid w:val="4BEA04C9"/>
     <w:multiLevelType w:val="hybridMultilevel"/>
     <w:tmpl w:val="626A0E04"/>
@@ -1891,7 +2455,7 @@
       </w:rPr>
     </w:lvl>
   </w:abstractNum>
-  <w:abstractNum w:abstractNumId="12" w15:restartNumberingAfterBreak="0">
+  <w:abstractNum w:abstractNumId="13" w15:restartNumberingAfterBreak="0">
     <w:nsid w:val="4ED035A9"/>
     <w:multiLevelType w:val="hybridMultilevel"/>
     <w:tmpl w:val="94CE3E0C"/>
@@ -2004,7 +2568,7 @@
       </w:rPr>
     </w:lvl>
   </w:abstractNum>
-  <w:abstractNum w:abstractNumId="13" w15:restartNumberingAfterBreak="0">
+  <w:abstractNum w:abstractNumId="14" w15:restartNumberingAfterBreak="0">
     <w:nsid w:val="533853E4"/>
     <w:multiLevelType w:val="hybridMultilevel"/>
     <w:tmpl w:val="21727538"/>
@@ -2117,7 +2681,7 @@
       </w:rPr>
     </w:lvl>
   </w:abstractNum>
-  <w:abstractNum w:abstractNumId="14" w15:restartNumberingAfterBreak="0">
+  <w:abstractNum w:abstractNumId="15" w15:restartNumberingAfterBreak="0">
     <w:nsid w:val="54B31E97"/>
     <w:multiLevelType w:val="hybridMultilevel"/>
     <w:tmpl w:val="61380FCE"/>
@@ -2230,7 +2794,7 @@
       </w:rPr>
     </w:lvl>
   </w:abstractNum>
-  <w:abstractNum w:abstractNumId="15" w15:restartNumberingAfterBreak="0">
+  <w:abstractNum w:abstractNumId="16" w15:restartNumberingAfterBreak="0">
     <w:nsid w:val="57976BEE"/>
     <w:multiLevelType w:val="hybridMultilevel"/>
     <w:tmpl w:val="C8E6CA1C"/>
@@ -2343,7 +2907,7 @@
       </w:rPr>
     </w:lvl>
   </w:abstractNum>
-  <w:abstractNum w:abstractNumId="16" w15:restartNumberingAfterBreak="0">
+  <w:abstractNum w:abstractNumId="17" w15:restartNumberingAfterBreak="0">
     <w:nsid w:val="58FB568F"/>
     <w:multiLevelType w:val="hybridMultilevel"/>
     <w:tmpl w:val="C16A99EA"/>
@@ -2456,7 +3020,7 @@
       </w:rPr>
     </w:lvl>
   </w:abstractNum>
-  <w:abstractNum w:abstractNumId="17" w15:restartNumberingAfterBreak="0">
+  <w:abstractNum w:abstractNumId="18" w15:restartNumberingAfterBreak="0">
     <w:nsid w:val="59BF38A3"/>
     <w:multiLevelType w:val="hybridMultilevel"/>
     <w:tmpl w:val="E8BC27E4"/>
@@ -2569,7 +3133,7 @@
       </w:rPr>
     </w:lvl>
   </w:abstractNum>
-  <w:abstractNum w:abstractNumId="18" w15:restartNumberingAfterBreak="0">
+  <w:abstractNum w:abstractNumId="19" w15:restartNumberingAfterBreak="0">
     <w:nsid w:val="5C241606"/>
     <w:multiLevelType w:val="hybridMultilevel"/>
     <w:tmpl w:val="AEECFE84"/>
@@ -2682,7 +3246,7 @@
       </w:rPr>
     </w:lvl>
   </w:abstractNum>
-  <w:abstractNum w:abstractNumId="19" w15:restartNumberingAfterBreak="0">
+  <w:abstractNum w:abstractNumId="20" w15:restartNumberingAfterBreak="0">
     <w:nsid w:val="661B45A5"/>
     <w:multiLevelType w:val="hybridMultilevel"/>
     <w:tmpl w:val="FFFFFFFF"/>
@@ -2795,7 +3359,7 @@
       </w:rPr>
     </w:lvl>
   </w:abstractNum>
-  <w:abstractNum w:abstractNumId="20" w15:restartNumberingAfterBreak="0">
+  <w:abstractNum w:abstractNumId="21" w15:restartNumberingAfterBreak="0">
     <w:nsid w:val="6E1A69D7"/>
     <w:multiLevelType w:val="hybridMultilevel"/>
     <w:tmpl w:val="C5BC63E8"/>
@@ -2908,7 +3472,7 @@
       </w:rPr>
     </w:lvl>
   </w:abstractNum>
-  <w:abstractNum w:abstractNumId="21" w15:restartNumberingAfterBreak="0">
+  <w:abstractNum w:abstractNumId="22" w15:restartNumberingAfterBreak="0">
     <w:nsid w:val="7B6A51E4"/>
     <w:multiLevelType w:val="hybridMultilevel"/>
     <w:tmpl w:val="351A9994"/>
@@ -3021,7 +3585,7 @@
       </w:rPr>
     </w:lvl>
   </w:abstractNum>
-  <w:abstractNum w:abstractNumId="22" w15:restartNumberingAfterBreak="0">
+  <w:abstractNum w:abstractNumId="23" w15:restartNumberingAfterBreak="0">
     <w:nsid w:val="7BBF21E6"/>
     <w:multiLevelType w:val="hybridMultilevel"/>
     <w:tmpl w:val="78E2D720"/>
@@ -3138,70 +3702,73 @@
     <w:abstractNumId w:val="2"/>
   </w:num>
   <w:num w:numId="2" w16cid:durableId="617638122">
-    <w:abstractNumId w:val="20"/>
+    <w:abstractNumId w:val="21"/>
   </w:num>
   <w:num w:numId="3" w16cid:durableId="460996806">
-    <w:abstractNumId w:val="18"/>
+    <w:abstractNumId w:val="19"/>
   </w:num>
   <w:num w:numId="4" w16cid:durableId="1922062571">
-    <w:abstractNumId w:val="15"/>
+    <w:abstractNumId w:val="16"/>
   </w:num>
   <w:num w:numId="5" w16cid:durableId="562906902">
-    <w:abstractNumId w:val="5"/>
+    <w:abstractNumId w:val="6"/>
   </w:num>
   <w:num w:numId="6" w16cid:durableId="1446071306">
     <w:abstractNumId w:val="0"/>
   </w:num>
   <w:num w:numId="7" w16cid:durableId="561644317">
-    <w:abstractNumId w:val="7"/>
+    <w:abstractNumId w:val="8"/>
   </w:num>
   <w:num w:numId="8" w16cid:durableId="1427918326">
-    <w:abstractNumId w:val="19"/>
+    <w:abstractNumId w:val="20"/>
   </w:num>
   <w:num w:numId="9" w16cid:durableId="287780358">
-    <w:abstractNumId w:val="13"/>
+    <w:abstractNumId w:val="14"/>
   </w:num>
   <w:num w:numId="10" w16cid:durableId="1374885205">
     <w:abstractNumId w:val="3"/>
   </w:num>
   <w:num w:numId="11" w16cid:durableId="1864971969">
-    <w:abstractNumId w:val="11"/>
+    <w:abstractNumId w:val="12"/>
   </w:num>
   <w:num w:numId="12" w16cid:durableId="1633711653">
-    <w:abstractNumId w:val="8"/>
+    <w:abstractNumId w:val="9"/>
   </w:num>
   <w:num w:numId="13" w16cid:durableId="313143486">
     <w:abstractNumId w:val="4"/>
   </w:num>
   <w:num w:numId="14" w16cid:durableId="1396468949">
-    <w:abstractNumId w:val="22"/>
+    <w:abstractNumId w:val="23"/>
   </w:num>
   <w:num w:numId="15" w16cid:durableId="1485470363">
-    <w:abstractNumId w:val="16"/>
+    <w:abstractNumId w:val="17"/>
   </w:num>
   <w:num w:numId="16" w16cid:durableId="1883207640">
-    <w:abstractNumId w:val="17"/>
+    <w:abstractNumId w:val="18"/>
   </w:num>
   <w:num w:numId="17" w16cid:durableId="709383407">
     <w:abstractNumId w:val="1"/>
   </w:num>
   <w:num w:numId="18" w16cid:durableId="1929732944">
+    <w:abstractNumId w:val="11"/>
+  </w:num>
+  <w:num w:numId="19" w16cid:durableId="989283544">
+    <w:abstractNumId w:val="13"/>
+  </w:num>
+  <w:num w:numId="20" w16cid:durableId="1806586437">
+    <w:abstractNumId w:val="7"/>
+  </w:num>
+  <w:num w:numId="21" w16cid:durableId="2143189245">
+    <w:abstractNumId w:val="15"/>
+  </w:num>
+  <w:num w:numId="22" w16cid:durableId="749892805">
+    <w:abstractNumId w:val="22"/>
+  </w:num>
+  <w:num w:numId="23" w16cid:durableId="1016686363">
     <w:abstractNumId w:val="10"/>
   </w:num>
-  <w:num w:numId="19" w16cid:durableId="989283544">
-    <w:abstractNumId w:val="12"/>
-  </w:num>
-  <w:num w:numId="20" w16cid:durableId="1806586437">
-    <w:abstractNumId w:val="6"/>
-  </w:num>
-  <w:num w:numId="21" w16cid:durableId="2143189245">
-    <w:abstractNumId w:val="14"/>
-  </w:num>
-  <w:num w:numId="22" w16cid:durableId="749892805">
-    <w:abstractNumId w:val="21"/>
-  </w:num>
-  <w:num w:numId="23" w16cid:durableId="1016686363">
-    <w:abstractNumId w:val="9"/>
+  <w:num w:numId="24" w16cid:durableId="1101298633">
+    <w:abstractNumId w:val="5"/>
   </w:num>
 </w:numbering>
 </file>
@@ -4580,6 +5147,7 @@
     <w:rsid w:val="00334F8C"/>
     <w:rsid w:val="00481A50"/>
     <w:rsid w:val="00655A5E"/>
+    <w:rsid w:val="00706819"/>
     <w:rsid w:val="007F2EB5"/>
     <w:rsid w:val="00D87069"/>
     <w:rsid w:val="00E323F0"/>
@@ -5255,37 +5823,6 @@
 </file>
 
 <file path=customXml/item2.xml><?xml version="1.0" encoding="utf-8"?>
-<p:properties xmlns:p="http://schemas.microsoft.com/office/2006/metadata/properties" xmlns:xsi="http://www.w3.org/2001/XMLSchema-instance" xmlns:pc="http://schemas.microsoft.com/office/infopath/2007/PartnerControls">
-  <documentManagement>
-    <TaxCatchAll xmlns="7998ff36-f67b-497d-9ba5-0737ce74e881" xsi:nil="true"/>
-    <lcf76f155ced4ddcb4097134ff3c332f xmlns="5433951f-06c3-4618-8b57-3de8e57a9660">
-      <Terms xmlns="http://schemas.microsoft.com/office/infopath/2007/PartnerControls"/>
-    </lcf76f155ced4ddcb4097134ff3c332f>
-    <BootstrapDocumentation xmlns="5433951f-06c3-4618-8b57-3de8e57a9660">
-      <Url xsi:nil="true"/>
-      <Description xsi:nil="true"/>
-    </BootstrapDocumentation>
-    <SharedWithUsers xmlns="7998ff36-f67b-497d-9ba5-0737ce74e881">
-      <UserInfo>
-        <DisplayName>ALISON COLLINS</DisplayName>
-        <AccountId>463</AccountId>
-        <AccountType/>
-      </UserInfo>
-    </SharedWithUsers>
-  </documentManagement>
-</p:properties>
-</file>
-
-<file path=customXml/item3.xml><?xml version="1.0" encoding="utf-8"?>
-<?mso-contentType ?>
-<FormTemplates xmlns="http://schemas.microsoft.com/sharepoint/v3/contenttype/forms">
-  <Display>DocumentLibraryForm</Display>
-  <Edit>DocumentLibraryForm</Edit>
-  <New>DocumentLibraryForm</New>
-</FormTemplates>
-</file>
-
-<file path=customXml/item4.xml><?xml version="1.0" encoding="utf-8"?>
 <ct:contentTypeSchema xmlns:ct="http://schemas.microsoft.com/office/2006/metadata/contentType" xmlns:ma="http://schemas.microsoft.com/office/2006/metadata/properties/metaAttributes" ct:_="" ma:_="" ma:contentTypeName="Document" ma:contentTypeID="0x010100364D73228578DF4DB485C574B69A0DE9" ma:contentTypeVersion="18" ma:contentTypeDescription="Create a new document." ma:contentTypeScope="" ma:versionID="391f28149ccb261e6cc65b9b748bf637">
   <xsd:schema xmlns:xsd="http://www.w3.org/2001/XMLSchema" xmlns:xs="http://www.w3.org/2001/XMLSchema" xmlns:p="http://schemas.microsoft.com/office/2006/metadata/properties" xmlns:ns2="5433951f-06c3-4618-8b57-3de8e57a9660" xmlns:ns3="7998ff36-f67b-497d-9ba5-0737ce74e881" targetNamespace="http://schemas.microsoft.com/office/2006/metadata/properties" ma:root="true" ma:fieldsID="eec33596e4f09dcb5279491d0c8ef3a6" ns2:_="" ns3:_="">
     <xsd:import namespace="5433951f-06c3-4618-8b57-3de8e57a9660"/>
@@ -5547,6 +6084,37 @@
 </ct:contentTypeSchema>
 </file>
 
+<file path=customXml/item3.xml><?xml version="1.0" encoding="utf-8"?>
+<?mso-contentType ?>
+<FormTemplates xmlns="http://schemas.microsoft.com/sharepoint/v3/contenttype/forms">
+  <Display>DocumentLibraryForm</Display>
+  <Edit>DocumentLibraryForm</Edit>
+  <New>DocumentLibraryForm</New>
+</FormTemplates>
+</file>
+
+<file path=customXml/item4.xml><?xml version="1.0" encoding="utf-8"?>
+<p:properties xmlns:p="http://schemas.microsoft.com/office/2006/metadata/properties" xmlns:xsi="http://www.w3.org/2001/XMLSchema-instance" xmlns:pc="http://schemas.microsoft.com/office/infopath/2007/PartnerControls">
+  <documentManagement>
+    <TaxCatchAll xmlns="7998ff36-f67b-497d-9ba5-0737ce74e881" xsi:nil="true"/>
+    <lcf76f155ced4ddcb4097134ff3c332f xmlns="5433951f-06c3-4618-8b57-3de8e57a9660">
+      <Terms xmlns="http://schemas.microsoft.com/office/infopath/2007/PartnerControls"/>
+    </lcf76f155ced4ddcb4097134ff3c332f>
+    <BootstrapDocumentation xmlns="5433951f-06c3-4618-8b57-3de8e57a9660">
+      <Url xsi:nil="true"/>
+      <Description xsi:nil="true"/>
+    </BootstrapDocumentation>
+    <SharedWithUsers xmlns="7998ff36-f67b-497d-9ba5-0737ce74e881">
+      <UserInfo>
+        <DisplayName>ALISON COLLINS</DisplayName>
+        <AccountId>463</AccountId>
+        <AccountType/>
+      </UserInfo>
+    </SharedWithUsers>
+  </documentManagement>
+</p:properties>
+</file>
+
 <file path=customXml/itemProps1.xml><?xml version="1.0" encoding="utf-8"?>
 <ds:datastoreItem xmlns:ds="http://schemas.openxmlformats.org/officeDocument/2006/customXml" ds:itemID="{9249CB64-6C3E-4DD5-9FCB-4DE4BBB0D28C}">
   <ds:schemaRefs>
@@ -5556,25 +6124,6 @@
 </file>
 
 <file path=customXml/itemProps2.xml><?xml version="1.0" encoding="utf-8"?>
-<ds:datastoreItem xmlns:ds="http://schemas.openxmlformats.org/officeDocument/2006/customXml" ds:itemID="{73BD902E-8FEF-4006-B52D-68ABF82ACAD5}">
-  <ds:schemaRefs>
-    <ds:schemaRef ds:uri="http://schemas.microsoft.com/office/2006/metadata/properties"/>
-    <ds:schemaRef ds:uri="http://schemas.microsoft.com/office/infopath/2007/PartnerControls"/>
-    <ds:schemaRef ds:uri="7998ff36-f67b-497d-9ba5-0737ce74e881"/>
-    <ds:schemaRef ds:uri="5433951f-06c3-4618-8b57-3de8e57a9660"/>
-  </ds:schemaRefs>
-</ds:datastoreItem>
-</file>
-
-<file path=customXml/itemProps3.xml><?xml version="1.0" encoding="utf-8"?>
-<ds:datastoreItem xmlns:ds="http://schemas.openxmlformats.org/officeDocument/2006/customXml" ds:itemID="{D6FE9B99-6FC0-41D0-993D-F016AF8D16B5}">
-  <ds:schemaRefs>
-    <ds:schemaRef ds:uri="http://schemas.microsoft.com/sharepoint/v3/contenttype/forms"/>
-  </ds:schemaRefs>
-</ds:datastoreItem>
-</file>
-
-<file path=customXml/itemProps4.xml><?xml version="1.0" encoding="utf-8"?>
 <ds:datastoreItem xmlns:ds="http://schemas.openxmlformats.org/officeDocument/2006/customXml" ds:itemID="{50B4E787-2766-4D15-B174-5B706A930D5A}">
   <ds:schemaRefs>
     <ds:schemaRef ds:uri="http://schemas.microsoft.com/office/2006/metadata/contentType"/>
@@ -5591,4 +6140,23 @@
     <ds:schemaRef ds:uri="http://schemas.microsoft.com/internal/obd"/>
   </ds:schemaRefs>
 </ds:datastoreItem>
+</file>
+
+<file path=customXml/itemProps3.xml><?xml version="1.0" encoding="utf-8"?>
+<ds:datastoreItem xmlns:ds="http://schemas.openxmlformats.org/officeDocument/2006/customXml" ds:itemID="{D6FE9B99-6FC0-41D0-993D-F016AF8D16B5}">
+  <ds:schemaRefs>
+    <ds:schemaRef ds:uri="http://schemas.microsoft.com/sharepoint/v3/contenttype/forms"/>
+  </ds:schemaRefs>
+</ds:datastoreItem>
+</file>
+
+<file path=customXml/itemProps4.xml><?xml version="1.0" encoding="utf-8"?>
+<ds:datastoreItem xmlns:ds="http://schemas.openxmlformats.org/officeDocument/2006/customXml" ds:itemID="{73BD902E-8FEF-4006-B52D-68ABF82ACAD5}">
+  <ds:schemaRefs>
+    <ds:schemaRef ds:uri="http://schemas.microsoft.com/office/2006/metadata/properties"/>
+    <ds:schemaRef ds:uri="http://schemas.microsoft.com/office/infopath/2007/PartnerControls"/>
+    <ds:schemaRef ds:uri="7998ff36-f67b-497d-9ba5-0737ce74e881"/>
+    <ds:schemaRef ds:uri="5433951f-06c3-4618-8b57-3de8e57a9660"/>
+  </ds:schemaRefs>
+</ds:datastoreItem>
 </file>
</xml_diff>